<commit_message>
added structure for 2nd and 3rd part
</commit_message>
<xml_diff>
--- a/Project.docx
+++ b/Project.docx
@@ -1,6 +1,6 @@
 
 <file path=word/document.xml><?xml version="1.0" encoding="utf-8"?>
-<w:document xmlns:wpc="http://schemas.microsoft.com/office/word/2010/wordprocessingCanvas" xmlns:cx="http://schemas.microsoft.com/office/drawing/2014/chartex" xmlns:cx1="http://schemas.microsoft.com/office/drawing/2015/9/8/chartex" xmlns:cx2="http://schemas.microsoft.com/office/drawing/2015/10/21/chartex" xmlns:cx3="http://schemas.microsoft.com/office/drawing/2016/5/9/chartex" xmlns:cx4="http://schemas.microsoft.com/office/drawing/2016/5/10/chartex" xmlns:cx5="http://schemas.microsoft.com/office/drawing/2016/5/11/chartex" xmlns:cx6="http://schemas.microsoft.com/office/drawing/2016/5/12/chartex" xmlns:cx7="http://schemas.microsoft.com/office/drawing/2016/5/13/chartex" xmlns:cx8="http://schemas.microsoft.com/office/drawing/2016/5/14/chartex" xmlns:mc="http://schemas.openxmlformats.org/markup-compatibility/2006" xmlns:aink="http://schemas.microsoft.com/office/drawing/2016/ink" xmlns:am3d="http://schemas.microsoft.com/office/drawing/2017/model3d" xmlns:o="urn:schemas-microsoft-com:office:office" xmlns:r="http://schemas.openxmlformats.org/officeDocument/2006/relationships" xmlns:m="http://schemas.openxmlformats.org/officeDocument/2006/math" xmlns:v="urn:schemas-microsoft-com:vml" xmlns:wp14="http://schemas.microsoft.com/office/word/2010/wordprocessingDrawing" xmlns:wp="http://schemas.openxmlformats.org/drawingml/2006/wordprocessingDrawing" xmlns:w10="urn:schemas-microsoft-com:office:word" xmlns:w="http://schemas.openxmlformats.org/wordprocessingml/2006/main" xmlns:w14="http://schemas.microsoft.com/office/word/2010/wordml" xmlns:w15="http://schemas.microsoft.com/office/word/2012/wordml" xmlns:w16cex="http://schemas.microsoft.com/office/word/2018/wordml/cex" xmlns:w16cid="http://schemas.microsoft.com/office/word/2016/wordml/cid" xmlns:w16="http://schemas.microsoft.com/office/word/2018/wordml" xmlns:w16se="http://schemas.microsoft.com/office/word/2015/wordml/symex" xmlns:wpg="http://schemas.microsoft.com/office/word/2010/wordprocessingGroup" xmlns:wpi="http://schemas.microsoft.com/office/word/2010/wordprocessingInk" xmlns:wne="http://schemas.microsoft.com/office/word/2006/wordml" xmlns:wps="http://schemas.microsoft.com/office/word/2010/wordprocessingShape" mc:Ignorable="w14 w15 w16se w16cid w16 w16cex wp14">
+<w:document xmlns:wpc="http://schemas.microsoft.com/office/word/2010/wordprocessingCanvas" xmlns:mc="http://schemas.openxmlformats.org/markup-compatibility/2006" xmlns:o="urn:schemas-microsoft-com:office:office" xmlns:r="http://schemas.openxmlformats.org/officeDocument/2006/relationships" xmlns:m="http://schemas.openxmlformats.org/officeDocument/2006/math" xmlns:v="urn:schemas-microsoft-com:vml" xmlns:wp14="http://schemas.microsoft.com/office/word/2010/wordprocessingDrawing" xmlns:wp="http://schemas.openxmlformats.org/drawingml/2006/wordprocessingDrawing" xmlns:w10="urn:schemas-microsoft-com:office:word" xmlns:w="http://schemas.openxmlformats.org/wordprocessingml/2006/main" xmlns:w14="http://schemas.microsoft.com/office/word/2010/wordml" xmlns:w15="http://schemas.microsoft.com/office/word/2012/wordml" xmlns:wpg="http://schemas.microsoft.com/office/word/2010/wordprocessingGroup" xmlns:wpi="http://schemas.microsoft.com/office/word/2010/wordprocessingInk" xmlns:wne="http://schemas.microsoft.com/office/word/2006/wordml" xmlns:wps="http://schemas.microsoft.com/office/word/2010/wordprocessingShape" mc:Ignorable="w14 w15 wp14">
   <w:body>
     <w:p>
       <w:pPr>
@@ -10,6 +10,7 @@
           <w:szCs w:val="40"/>
         </w:rPr>
       </w:pPr>
+      <w:bookmarkStart w:id="0" w:name="_GoBack"/>
       <w:r>
         <w:rPr>
           <w:color w:val="5B9BD5" w:themeColor="accent1"/>
@@ -476,7 +477,24 @@
           <w:sz w:val="22"/>
           <w:szCs w:val="22"/>
         </w:rPr>
-        <w:t xml:space="preserve">: that takes four arguments and sets all of the corresponding instance variables </w:t>
+        <w:t xml:space="preserve">: that takes four </w:t>
+      </w:r>
+      <w:r>
+        <w:rPr>
+          <w:b/>
+          <w:sz w:val="22"/>
+          <w:szCs w:val="22"/>
+          <w:highlight w:val="yellow"/>
+          <w:u w:val="single"/>
+        </w:rPr>
+        <w:t>arguments</w:t>
+      </w:r>
+      <w:r>
+        <w:rPr>
+          <w:sz w:val="22"/>
+          <w:szCs w:val="22"/>
+        </w:rPr>
+        <w:t xml:space="preserve"> and sets all of the corresponding instance variables </w:t>
       </w:r>
     </w:p>
     <w:p>
@@ -502,8 +520,9 @@
           <w:sz w:val="22"/>
           <w:szCs w:val="22"/>
         </w:rPr>
-        <w:t xml:space="preserve">and </w:t>
-      </w:r>
+        <w:t>and</w:t>
+      </w:r>
+      <w:proofErr w:type="gramEnd"/>
       <w:r>
         <w:rPr>
           <w:sz w:val="22"/>
@@ -511,7 +530,6 @@
         </w:rPr>
         <w:t xml:space="preserve"> that</w:t>
       </w:r>
-      <w:proofErr w:type="gramEnd"/>
       <w:r>
         <w:rPr>
           <w:sz w:val="22"/>
@@ -666,7 +684,7 @@
           <w:sz w:val="22"/>
           <w:szCs w:val="22"/>
         </w:rPr>
-        <w:t xml:space="preserve"> example, a large pizza with 1 cheese, 2 pepperoni and 1 mushroom </w:t>
+        <w:t xml:space="preserve"> example, a large pizza with 1 cheese, 2 pepperoni and 1 mushroom toppings </w:t>
       </w:r>
       <w:proofErr w:type="gramStart"/>
       <w:r>
@@ -674,7 +692,7 @@
           <w:sz w:val="22"/>
           <w:szCs w:val="22"/>
         </w:rPr>
-        <w:t>toppings</w:t>
+        <w:t>should</w:t>
       </w:r>
       <w:proofErr w:type="gramEnd"/>
       <w:r>
@@ -682,7 +700,7 @@
           <w:sz w:val="22"/>
           <w:szCs w:val="22"/>
         </w:rPr>
-        <w:t xml:space="preserve"> should cost $22</w:t>
+        <w:t xml:space="preserve"> cost $22</w:t>
       </w:r>
       <w:r>
         <w:rPr>
@@ -1285,7 +1303,6 @@
         <w:t xml:space="preserve">Modify the </w:t>
       </w:r>
       <w:proofErr w:type="spellStart"/>
-      <w:proofErr w:type="gramStart"/>
       <w:r>
         <w:rPr>
           <w:i/>
@@ -1297,14 +1314,7 @@
         <w:rPr>
           <w:i/>
         </w:rPr>
-        <w:t>(</w:t>
-      </w:r>
-      <w:proofErr w:type="gramEnd"/>
-      <w:r>
-        <w:rPr>
-          <w:i/>
-        </w:rPr>
-        <w:t xml:space="preserve">) </w:t>
+        <w:t xml:space="preserve">() </w:t>
       </w:r>
       <w:r>
         <w:t xml:space="preserve">method to add $2, $4 or $6 dollars for </w:t>
@@ -1536,11 +1546,11 @@
         <w:t>Python</w:t>
       </w:r>
       <w:r>
-        <w:t xml:space="preserve"> application which will contain the following </w:t>
+        <w:t xml:space="preserve"> application which will contain the following methods</w:t>
       </w:r>
       <w:proofErr w:type="gramStart"/>
       <w:r>
-        <w:t>methods..</w:t>
+        <w:t>..</w:t>
       </w:r>
       <w:proofErr w:type="gramEnd"/>
     </w:p>
@@ -1741,7 +1751,7 @@
       <w:r>
         <w:rPr>
           <w:noProof/>
-          <w:lang w:bidi="ar-SA"/>
+          <w:lang w:val="en-US" w:eastAsia="en-US" w:bidi="ar-SA"/>
         </w:rPr>
         <mc:AlternateContent>
           <mc:Choice Requires="wpg">
@@ -2164,7 +2174,7 @@
               </wp:anchor>
             </w:drawing>
           </mc:Choice>
-          <mc:Fallback>
+          <mc:Fallback xmlns:w16se="http://schemas.microsoft.com/office/word/2015/wordml/symex" xmlns:w16="http://schemas.microsoft.com/office/word/2018/wordml" xmlns:w16cid="http://schemas.microsoft.com/office/word/2016/wordml/cid" xmlns:w16cex="http://schemas.microsoft.com/office/word/2018/wordml/cex" xmlns:am3d="http://schemas.microsoft.com/office/drawing/2017/model3d" xmlns:aink="http://schemas.microsoft.com/office/drawing/2016/ink" xmlns:cx8="http://schemas.microsoft.com/office/drawing/2016/5/14/chartex" xmlns:cx7="http://schemas.microsoft.com/office/drawing/2016/5/13/chartex" xmlns:cx6="http://schemas.microsoft.com/office/drawing/2016/5/12/chartex" xmlns:cx5="http://schemas.microsoft.com/office/drawing/2016/5/11/chartex" xmlns:cx4="http://schemas.microsoft.com/office/drawing/2016/5/10/chartex" xmlns:cx3="http://schemas.microsoft.com/office/drawing/2016/5/9/chartex" xmlns:cx2="http://schemas.microsoft.com/office/drawing/2015/10/21/chartex" xmlns:cx1="http://schemas.microsoft.com/office/drawing/2015/9/8/chartex" xmlns:cx="http://schemas.microsoft.com/office/drawing/2014/chartex">
             <w:pict>
               <v:group id="Group 14" o:spid="_x0000_s1026" style="position:absolute;margin-left:143.05pt;margin-top:8.85pt;width:372.65pt;height:113.75pt;z-index:-251656192;mso-wrap-distance-left:0;mso-wrap-distance-right:0;mso-position-horizontal-relative:page" coordorigin="2861,177" coordsize="7453,2275" o:gfxdata="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">
                 <v:shapetype id="_x0000_t75" coordsize="21600,21600" o:spt="75" o:preferrelative="t" path="m@4@5l@4@11@9@11@9@5xe" filled="f" stroked="f">
@@ -2686,15 +2696,7 @@
         <w:t xml:space="preserve"> password. (Sam</w:t>
       </w:r>
       <w:r>
-        <w:t xml:space="preserve">e as option 1). </w:t>
-      </w:r>
-      <w:proofErr w:type="gramStart"/>
-      <w:r>
-        <w:t>Again</w:t>
-      </w:r>
-      <w:proofErr w:type="gramEnd"/>
-      <w:r>
-        <w:t xml:space="preserve"> Papa John</w:t>
+        <w:t>e as option 1). Again Papa John</w:t>
       </w:r>
       <w:r>
         <w:t xml:space="preserve"> has 3 tries to enter the correct password. After the 3</w:t>
@@ -2973,7 +2975,7 @@
       <w:r>
         <w:rPr>
           <w:noProof/>
-          <w:lang w:bidi="ar-SA"/>
+          <w:lang w:val="en-US" w:eastAsia="en-US" w:bidi="ar-SA"/>
         </w:rPr>
         <mc:AlternateContent>
           <mc:Choice Requires="wpg">
@@ -3498,7 +3500,7 @@
               </wp:anchor>
             </w:drawing>
           </mc:Choice>
-          <mc:Fallback>
+          <mc:Fallback xmlns:w16se="http://schemas.microsoft.com/office/word/2015/wordml/symex" xmlns:w16="http://schemas.microsoft.com/office/word/2018/wordml" xmlns:w16cid="http://schemas.microsoft.com/office/word/2016/wordml/cid" xmlns:w16cex="http://schemas.microsoft.com/office/word/2018/wordml/cex" xmlns:am3d="http://schemas.microsoft.com/office/drawing/2017/model3d" xmlns:aink="http://schemas.microsoft.com/office/drawing/2016/ink" xmlns:cx8="http://schemas.microsoft.com/office/drawing/2016/5/14/chartex" xmlns:cx7="http://schemas.microsoft.com/office/drawing/2016/5/13/chartex" xmlns:cx6="http://schemas.microsoft.com/office/drawing/2016/5/12/chartex" xmlns:cx5="http://schemas.microsoft.com/office/drawing/2016/5/11/chartex" xmlns:cx4="http://schemas.microsoft.com/office/drawing/2016/5/10/chartex" xmlns:cx3="http://schemas.microsoft.com/office/drawing/2016/5/9/chartex" xmlns:cx2="http://schemas.microsoft.com/office/drawing/2015/10/21/chartex" xmlns:cx1="http://schemas.microsoft.com/office/drawing/2015/9/8/chartex" xmlns:cx="http://schemas.microsoft.com/office/drawing/2014/chartex">
             <w:pict>
               <v:group id="Group 9" o:spid="_x0000_s1030" style="position:absolute;left:0;text-align:left;margin-left:156pt;margin-top:31.45pt;width:343pt;height:114.05pt;z-index:-251655168;mso-wrap-distance-left:0;mso-wrap-distance-right:0;mso-position-horizontal-relative:page" coordorigin="3120,629" coordsize="6860,2281" o:gfxdata="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">
                 <v:shape id="Picture 7" o:spid="_x0000_s1031" type="#_x0000_t75" style="position:absolute;left:3119;top:629;width:5240;height:2281;visibility:visible;mso-wrap-style:square" o:gfxdata="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">
@@ -3946,8 +3948,13 @@
           <w:rFonts w:ascii="Symbol" w:hAnsi="Symbol"/>
         </w:rPr>
       </w:pPr>
-      <w:r>
-        <w:t xml:space="preserve">prompt </w:t>
+      <w:proofErr w:type="gramStart"/>
+      <w:r>
+        <w:t>prompt</w:t>
+      </w:r>
+      <w:proofErr w:type="gramEnd"/>
+      <w:r>
+        <w:t xml:space="preserve"> </w:t>
       </w:r>
       <w:r>
         <w:t xml:space="preserve">the user for the size of the pizza </w:t>
@@ -3962,7 +3969,6 @@
         <w:t xml:space="preserve">method </w:t>
       </w:r>
       <w:proofErr w:type="spellStart"/>
-      <w:proofErr w:type="gramStart"/>
       <w:r>
         <w:rPr>
           <w:i/>
@@ -3974,14 +3980,7 @@
         <w:rPr>
           <w:i/>
         </w:rPr>
-        <w:t>(</w:t>
-      </w:r>
-      <w:proofErr w:type="gramEnd"/>
-      <w:r>
-        <w:rPr>
-          <w:i/>
-        </w:rPr>
-        <w:t xml:space="preserve">) </w:t>
+        <w:t xml:space="preserve">() </w:t>
       </w:r>
       <w:r>
         <w:t xml:space="preserve">(see specification in step 2 below) as well as the number of pizzas of the requested </w:t>
@@ -4016,7 +4015,7 @@
       <w:r>
         <w:rPr>
           <w:noProof/>
-          <w:lang w:eastAsia="en-CA"/>
+          <w:lang w:val="en-US"/>
         </w:rPr>
         <w:drawing>
           <wp:anchor distT="0" distB="0" distL="0" distR="0" simplePos="0" relativeHeight="251659264" behindDoc="0" locked="0" layoutInCell="1" allowOverlap="1" wp14:anchorId="0C638C77" wp14:editId="62107051">
@@ -4123,7 +4122,7 @@
       <w:r>
         <w:rPr>
           <w:noProof/>
-          <w:lang w:bidi="ar-SA"/>
+          <w:lang w:val="en-US" w:eastAsia="en-US" w:bidi="ar-SA"/>
         </w:rPr>
         <mc:AlternateContent>
           <mc:Choice Requires="wpg">
@@ -4688,7 +4687,7 @@
               </wp:anchor>
             </w:drawing>
           </mc:Choice>
-          <mc:Fallback>
+          <mc:Fallback xmlns:w16se="http://schemas.microsoft.com/office/word/2015/wordml/symex" xmlns:w16="http://schemas.microsoft.com/office/word/2018/wordml" xmlns:w16cid="http://schemas.microsoft.com/office/word/2016/wordml/cid" xmlns:w16cex="http://schemas.microsoft.com/office/word/2018/wordml/cex" xmlns:am3d="http://schemas.microsoft.com/office/drawing/2017/model3d" xmlns:aink="http://schemas.microsoft.com/office/drawing/2016/ink" xmlns:cx8="http://schemas.microsoft.com/office/drawing/2016/5/14/chartex" xmlns:cx7="http://schemas.microsoft.com/office/drawing/2016/5/13/chartex" xmlns:cx6="http://schemas.microsoft.com/office/drawing/2016/5/12/chartex" xmlns:cx5="http://schemas.microsoft.com/office/drawing/2016/5/11/chartex" xmlns:cx4="http://schemas.microsoft.com/office/drawing/2016/5/10/chartex" xmlns:cx3="http://schemas.microsoft.com/office/drawing/2016/5/9/chartex" xmlns:cx2="http://schemas.microsoft.com/office/drawing/2015/10/21/chartex" xmlns:cx1="http://schemas.microsoft.com/office/drawing/2015/9/8/chartex" xmlns:cx="http://schemas.microsoft.com/office/drawing/2014/chartex">
             <w:pict>
               <v:group id="Group 2" o:spid="_x0000_s1035" style="position:absolute;margin-left:136.95pt;margin-top:13.05pt;width:326.2pt;height:110.7pt;z-index:-251654144;mso-wrap-distance-left:0;mso-wrap-distance-right:0;mso-position-horizontal-relative:page" coordorigin="2739,261" coordsize="6524,2214" o:gfxdata="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">
                 <v:shape id="Picture 12" o:spid="_x0000_s1036" type="#_x0000_t75" style="position:absolute;left:2738;top:260;width:5507;height:2046;visibility:visible;mso-wrap-style:square" o:gfxdata="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">
@@ -5220,7 +5219,7 @@
       <w:r>
         <w:rPr>
           <w:noProof/>
-          <w:lang w:bidi="ar-SA"/>
+          <w:lang w:val="en-US" w:eastAsia="en-US" w:bidi="ar-SA"/>
         </w:rPr>
         <mc:AlternateContent>
           <mc:Choice Requires="wps">
@@ -5661,7 +5660,7 @@
               </wp:anchor>
             </w:drawing>
           </mc:Choice>
-          <mc:Fallback>
+          <mc:Fallback xmlns:w16se="http://schemas.microsoft.com/office/word/2015/wordml/symex" xmlns:w16="http://schemas.microsoft.com/office/word/2018/wordml" xmlns:w16cid="http://schemas.microsoft.com/office/word/2016/wordml/cid" xmlns:w16cex="http://schemas.microsoft.com/office/word/2018/wordml/cex" xmlns:am3d="http://schemas.microsoft.com/office/drawing/2017/model3d" xmlns:aink="http://schemas.microsoft.com/office/drawing/2016/ink" xmlns:cx8="http://schemas.microsoft.com/office/drawing/2016/5/14/chartex" xmlns:cx7="http://schemas.microsoft.com/office/drawing/2016/5/13/chartex" xmlns:cx6="http://schemas.microsoft.com/office/drawing/2016/5/12/chartex" xmlns:cx5="http://schemas.microsoft.com/office/drawing/2016/5/11/chartex" xmlns:cx4="http://schemas.microsoft.com/office/drawing/2016/5/10/chartex" xmlns:cx3="http://schemas.microsoft.com/office/drawing/2016/5/9/chartex" xmlns:cx2="http://schemas.microsoft.com/office/drawing/2015/10/21/chartex" xmlns:cx1="http://schemas.microsoft.com/office/drawing/2015/9/8/chartex" xmlns:cx="http://schemas.microsoft.com/office/drawing/2014/chartex">
             <w:pict>
               <v:shape id="Text Box 1" o:spid="_x0000_s1041" type="#_x0000_t202" style="position:absolute;margin-left:109.6pt;margin-top:13.8pt;width:436.2pt;height:259pt;z-index:-251653120;visibility:visible;mso-wrap-style:square;mso-width-percent:0;mso-height-percent:0;mso-wrap-distance-left:0;mso-wrap-distance-top:0;mso-wrap-distance-right:0;mso-wrap-distance-bottom:0;mso-position-horizontal:absolute;mso-position-horizontal-relative:page;mso-position-vertical:absolute;mso-position-vertical-relative:text;mso-width-percent:0;mso-height-percent:0;mso-width-relative:page;mso-height-relative:page;v-text-anchor:top" o:gfxdata="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" filled="f" strokeweight=".48pt">
                 <v:textbox inset="0,0,0,0">
@@ -6194,8 +6193,13 @@
         </w:tabs>
         <w:ind w:left="744" w:right="233" w:hanging="360"/>
       </w:pPr>
-      <w:r>
-        <w:t xml:space="preserve">a separate method </w:t>
+      <w:proofErr w:type="gramStart"/>
+      <w:r>
+        <w:t>a</w:t>
+      </w:r>
+      <w:proofErr w:type="gramEnd"/>
+      <w:r>
+        <w:t xml:space="preserve"> separate method </w:t>
       </w:r>
       <w:r>
         <w:t xml:space="preserve">outside the class </w:t>
@@ -6204,7 +6208,6 @@
         <w:t xml:space="preserve">called </w:t>
       </w:r>
       <w:proofErr w:type="spellStart"/>
-      <w:proofErr w:type="gramStart"/>
       <w:r>
         <w:rPr>
           <w:i/>
@@ -6216,14 +6219,7 @@
         <w:rPr>
           <w:i/>
         </w:rPr>
-        <w:t>(</w:t>
-      </w:r>
-      <w:proofErr w:type="gramEnd"/>
-      <w:r>
-        <w:rPr>
-          <w:i/>
-        </w:rPr>
-        <w:t xml:space="preserve">) </w:t>
+        <w:t xml:space="preserve">() </w:t>
       </w:r>
       <w:r>
         <w:t>which will find and return the location of the pizza wit</w:t>
@@ -6265,8 +6261,13 @@
         </w:tabs>
         <w:ind w:left="744" w:right="426" w:hanging="360"/>
       </w:pPr>
-      <w:r>
-        <w:t xml:space="preserve">a separate </w:t>
+      <w:proofErr w:type="gramStart"/>
+      <w:r>
+        <w:t>a</w:t>
+      </w:r>
+      <w:proofErr w:type="gramEnd"/>
+      <w:r>
+        <w:t xml:space="preserve"> separate </w:t>
       </w:r>
       <w:r>
         <w:t>method outside the class</w:t>
@@ -6275,7 +6276,6 @@
         <w:t xml:space="preserve"> called </w:t>
       </w:r>
       <w:proofErr w:type="spellStart"/>
-      <w:proofErr w:type="gramStart"/>
       <w:r>
         <w:rPr>
           <w:i/>
@@ -6287,14 +6287,7 @@
         <w:rPr>
           <w:i/>
         </w:rPr>
-        <w:t>(</w:t>
-      </w:r>
-      <w:proofErr w:type="gramEnd"/>
-      <w:r>
-        <w:rPr>
-          <w:i/>
-        </w:rPr>
-        <w:t xml:space="preserve">) </w:t>
+        <w:t xml:space="preserve">() </w:t>
       </w:r>
       <w:r>
         <w:t>which will return the number of pizzas of the specified</w:t>
@@ -7159,7 +7152,6 @@
               <w:t xml:space="preserve">ethod </w:t>
             </w:r>
             <w:proofErr w:type="spellStart"/>
-            <w:proofErr w:type="gramStart"/>
             <w:r>
               <w:rPr>
                 <w:b/>
@@ -7171,14 +7163,7 @@
               <w:rPr>
                 <w:b/>
               </w:rPr>
-              <w:t>(</w:t>
-            </w:r>
-            <w:proofErr w:type="gramEnd"/>
-            <w:r>
-              <w:rPr>
-                <w:b/>
-              </w:rPr>
-              <w:t>)</w:t>
+              <w:t>()</w:t>
             </w:r>
           </w:p>
         </w:tc>
@@ -7249,7 +7234,6 @@
               <w:t xml:space="preserve">ethod </w:t>
             </w:r>
             <w:proofErr w:type="spellStart"/>
-            <w:proofErr w:type="gramStart"/>
             <w:r>
               <w:rPr>
                 <w:b/>
@@ -7261,14 +7245,7 @@
               <w:rPr>
                 <w:b/>
               </w:rPr>
-              <w:t>(</w:t>
-            </w:r>
-            <w:proofErr w:type="gramEnd"/>
-            <w:r>
-              <w:rPr>
-                <w:b/>
-              </w:rPr>
-              <w:t>)</w:t>
+              <w:t>()</w:t>
             </w:r>
           </w:p>
         </w:tc>
@@ -7339,7 +7316,6 @@
               <w:t xml:space="preserve">ethods </w:t>
             </w:r>
             <w:proofErr w:type="spellStart"/>
-            <w:proofErr w:type="gramStart"/>
             <w:r>
               <w:rPr>
                 <w:b/>
@@ -7351,14 +7327,7 @@
               <w:rPr>
                 <w:b/>
               </w:rPr>
-              <w:t>(</w:t>
-            </w:r>
-            <w:proofErr w:type="gramEnd"/>
-            <w:r>
-              <w:rPr>
-                <w:b/>
-              </w:rPr>
-              <w:t xml:space="preserve">) &amp; </w:t>
+              <w:t xml:space="preserve">() &amp; </w:t>
             </w:r>
             <w:proofErr w:type="spellStart"/>
             <w:r>
@@ -7444,7 +7413,6 @@
               <w:t xml:space="preserve">ethod </w:t>
             </w:r>
             <w:proofErr w:type="spellStart"/>
-            <w:proofErr w:type="gramStart"/>
             <w:r>
               <w:rPr>
                 <w:b/>
@@ -7456,14 +7424,7 @@
               <w:rPr>
                 <w:b/>
               </w:rPr>
-              <w:t>(</w:t>
-            </w:r>
-            <w:proofErr w:type="gramEnd"/>
-            <w:r>
-              <w:rPr>
-                <w:b/>
-              </w:rPr>
-              <w:t>)</w:t>
+              <w:t>()</w:t>
             </w:r>
           </w:p>
         </w:tc>
@@ -7792,6 +7753,7 @@
       <w:r>
         <w:t xml:space="preserve"> of final mark</w:t>
       </w:r>
+      <w:bookmarkEnd w:id="0"/>
     </w:p>
     <w:sectPr>
       <w:footerReference w:type="default" r:id="rId18"/>
@@ -7805,7 +7767,7 @@
 </file>
 
 <file path=word/endnotes.xml><?xml version="1.0" encoding="utf-8"?>
-<w:endnotes xmlns:wpc="http://schemas.microsoft.com/office/word/2010/wordprocessingCanvas" xmlns:cx="http://schemas.microsoft.com/office/drawing/2014/chartex" xmlns:cx1="http://schemas.microsoft.com/office/drawing/2015/9/8/chartex" xmlns:cx2="http://schemas.microsoft.com/office/drawing/2015/10/21/chartex" xmlns:cx3="http://schemas.microsoft.com/office/drawing/2016/5/9/chartex" xmlns:cx4="http://schemas.microsoft.com/office/drawing/2016/5/10/chartex" xmlns:cx5="http://schemas.microsoft.com/office/drawing/2016/5/11/chartex" xmlns:cx6="http://schemas.microsoft.com/office/drawing/2016/5/12/chartex" xmlns:cx7="http://schemas.microsoft.com/office/drawing/2016/5/13/chartex" xmlns:cx8="http://schemas.microsoft.com/office/drawing/2016/5/14/chartex" xmlns:mc="http://schemas.openxmlformats.org/markup-compatibility/2006" xmlns:aink="http://schemas.microsoft.com/office/drawing/2016/ink" xmlns:am3d="http://schemas.microsoft.com/office/drawing/2017/model3d" xmlns:o="urn:schemas-microsoft-com:office:office" xmlns:r="http://schemas.openxmlformats.org/officeDocument/2006/relationships" xmlns:m="http://schemas.openxmlformats.org/officeDocument/2006/math" xmlns:v="urn:schemas-microsoft-com:vml" xmlns:wp14="http://schemas.microsoft.com/office/word/2010/wordprocessingDrawing" xmlns:wp="http://schemas.openxmlformats.org/drawingml/2006/wordprocessingDrawing" xmlns:w10="urn:schemas-microsoft-com:office:word" xmlns:w="http://schemas.openxmlformats.org/wordprocessingml/2006/main" xmlns:w14="http://schemas.microsoft.com/office/word/2010/wordml" xmlns:w15="http://schemas.microsoft.com/office/word/2012/wordml" xmlns:w16cex="http://schemas.microsoft.com/office/word/2018/wordml/cex" xmlns:w16cid="http://schemas.microsoft.com/office/word/2016/wordml/cid" xmlns:w16="http://schemas.microsoft.com/office/word/2018/wordml" xmlns:w16se="http://schemas.microsoft.com/office/word/2015/wordml/symex" xmlns:wpg="http://schemas.microsoft.com/office/word/2010/wordprocessingGroup" xmlns:wpi="http://schemas.microsoft.com/office/word/2010/wordprocessingInk" xmlns:wne="http://schemas.microsoft.com/office/word/2006/wordml" xmlns:wps="http://schemas.microsoft.com/office/word/2010/wordprocessingShape" mc:Ignorable="w14 w15 w16se w16cid w16 w16cex wp14">
+<w:endnotes xmlns:wpc="http://schemas.microsoft.com/office/word/2010/wordprocessingCanvas" xmlns:mc="http://schemas.openxmlformats.org/markup-compatibility/2006" xmlns:o="urn:schemas-microsoft-com:office:office" xmlns:r="http://schemas.openxmlformats.org/officeDocument/2006/relationships" xmlns:m="http://schemas.openxmlformats.org/officeDocument/2006/math" xmlns:v="urn:schemas-microsoft-com:vml" xmlns:wp14="http://schemas.microsoft.com/office/word/2010/wordprocessingDrawing" xmlns:wp="http://schemas.openxmlformats.org/drawingml/2006/wordprocessingDrawing" xmlns:w10="urn:schemas-microsoft-com:office:word" xmlns:w="http://schemas.openxmlformats.org/wordprocessingml/2006/main" xmlns:w14="http://schemas.microsoft.com/office/word/2010/wordml" xmlns:w15="http://schemas.microsoft.com/office/word/2012/wordml" xmlns:wpg="http://schemas.microsoft.com/office/word/2010/wordprocessingGroup" xmlns:wpi="http://schemas.microsoft.com/office/word/2010/wordprocessingInk" xmlns:wne="http://schemas.microsoft.com/office/word/2006/wordml" xmlns:wps="http://schemas.microsoft.com/office/word/2010/wordprocessingShape" mc:Ignorable="w14 w15 wp14">
   <w:endnote w:type="separator" w:id="-1">
     <w:p>
       <w:r>
@@ -7824,7 +7786,7 @@
 </file>
 
 <file path=word/footer1.xml><?xml version="1.0" encoding="utf-8"?>
-<w:ftr xmlns:wpc="http://schemas.microsoft.com/office/word/2010/wordprocessingCanvas" xmlns:cx="http://schemas.microsoft.com/office/drawing/2014/chartex" xmlns:cx1="http://schemas.microsoft.com/office/drawing/2015/9/8/chartex" xmlns:cx2="http://schemas.microsoft.com/office/drawing/2015/10/21/chartex" xmlns:cx3="http://schemas.microsoft.com/office/drawing/2016/5/9/chartex" xmlns:cx4="http://schemas.microsoft.com/office/drawing/2016/5/10/chartex" xmlns:cx5="http://schemas.microsoft.com/office/drawing/2016/5/11/chartex" xmlns:cx6="http://schemas.microsoft.com/office/drawing/2016/5/12/chartex" xmlns:cx7="http://schemas.microsoft.com/office/drawing/2016/5/13/chartex" xmlns:cx8="http://schemas.microsoft.com/office/drawing/2016/5/14/chartex" xmlns:mc="http://schemas.openxmlformats.org/markup-compatibility/2006" xmlns:aink="http://schemas.microsoft.com/office/drawing/2016/ink" xmlns:am3d="http://schemas.microsoft.com/office/drawing/2017/model3d" xmlns:o="urn:schemas-microsoft-com:office:office" xmlns:r="http://schemas.openxmlformats.org/officeDocument/2006/relationships" xmlns:m="http://schemas.openxmlformats.org/officeDocument/2006/math" xmlns:v="urn:schemas-microsoft-com:vml" xmlns:wp14="http://schemas.microsoft.com/office/word/2010/wordprocessingDrawing" xmlns:wp="http://schemas.openxmlformats.org/drawingml/2006/wordprocessingDrawing" xmlns:w10="urn:schemas-microsoft-com:office:word" xmlns:w="http://schemas.openxmlformats.org/wordprocessingml/2006/main" xmlns:w14="http://schemas.microsoft.com/office/word/2010/wordml" xmlns:w15="http://schemas.microsoft.com/office/word/2012/wordml" xmlns:w16cex="http://schemas.microsoft.com/office/word/2018/wordml/cex" xmlns:w16cid="http://schemas.microsoft.com/office/word/2016/wordml/cid" xmlns:w16="http://schemas.microsoft.com/office/word/2018/wordml" xmlns:w16se="http://schemas.microsoft.com/office/word/2015/wordml/symex" xmlns:wpg="http://schemas.microsoft.com/office/word/2010/wordprocessingGroup" xmlns:wpi="http://schemas.microsoft.com/office/word/2010/wordprocessingInk" xmlns:wne="http://schemas.microsoft.com/office/word/2006/wordml" xmlns:wps="http://schemas.microsoft.com/office/word/2010/wordprocessingShape" mc:Ignorable="w14 w15 w16se w16cid w16 w16cex wp14">
+<w:ftr xmlns:wpc="http://schemas.microsoft.com/office/word/2010/wordprocessingCanvas" xmlns:mc="http://schemas.openxmlformats.org/markup-compatibility/2006" xmlns:o="urn:schemas-microsoft-com:office:office" xmlns:r="http://schemas.openxmlformats.org/officeDocument/2006/relationships" xmlns:m="http://schemas.openxmlformats.org/officeDocument/2006/math" xmlns:v="urn:schemas-microsoft-com:vml" xmlns:wp14="http://schemas.microsoft.com/office/word/2010/wordprocessingDrawing" xmlns:wp="http://schemas.openxmlformats.org/drawingml/2006/wordprocessingDrawing" xmlns:w10="urn:schemas-microsoft-com:office:word" xmlns:w="http://schemas.openxmlformats.org/wordprocessingml/2006/main" xmlns:w14="http://schemas.microsoft.com/office/word/2010/wordml" xmlns:w15="http://schemas.microsoft.com/office/word/2012/wordml" xmlns:wpg="http://schemas.microsoft.com/office/word/2010/wordprocessingGroup" xmlns:wpi="http://schemas.microsoft.com/office/word/2010/wordprocessingInk" xmlns:wne="http://schemas.microsoft.com/office/word/2006/wordml" xmlns:wps="http://schemas.microsoft.com/office/word/2010/wordprocessingShape" mc:Ignorable="w14 w15 wp14">
   <w:p>
     <w:pPr>
       <w:pStyle w:val="BodyText"/>
@@ -7845,7 +7807,7 @@
 </file>
 
 <file path=word/footnotes.xml><?xml version="1.0" encoding="utf-8"?>
-<w:footnotes xmlns:wpc="http://schemas.microsoft.com/office/word/2010/wordprocessingCanvas" xmlns:cx="http://schemas.microsoft.com/office/drawing/2014/chartex" xmlns:cx1="http://schemas.microsoft.com/office/drawing/2015/9/8/chartex" xmlns:cx2="http://schemas.microsoft.com/office/drawing/2015/10/21/chartex" xmlns:cx3="http://schemas.microsoft.com/office/drawing/2016/5/9/chartex" xmlns:cx4="http://schemas.microsoft.com/office/drawing/2016/5/10/chartex" xmlns:cx5="http://schemas.microsoft.com/office/drawing/2016/5/11/chartex" xmlns:cx6="http://schemas.microsoft.com/office/drawing/2016/5/12/chartex" xmlns:cx7="http://schemas.microsoft.com/office/drawing/2016/5/13/chartex" xmlns:cx8="http://schemas.microsoft.com/office/drawing/2016/5/14/chartex" xmlns:mc="http://schemas.openxmlformats.org/markup-compatibility/2006" xmlns:aink="http://schemas.microsoft.com/office/drawing/2016/ink" xmlns:am3d="http://schemas.microsoft.com/office/drawing/2017/model3d" xmlns:o="urn:schemas-microsoft-com:office:office" xmlns:r="http://schemas.openxmlformats.org/officeDocument/2006/relationships" xmlns:m="http://schemas.openxmlformats.org/officeDocument/2006/math" xmlns:v="urn:schemas-microsoft-com:vml" xmlns:wp14="http://schemas.microsoft.com/office/word/2010/wordprocessingDrawing" xmlns:wp="http://schemas.openxmlformats.org/drawingml/2006/wordprocessingDrawing" xmlns:w10="urn:schemas-microsoft-com:office:word" xmlns:w="http://schemas.openxmlformats.org/wordprocessingml/2006/main" xmlns:w14="http://schemas.microsoft.com/office/word/2010/wordml" xmlns:w15="http://schemas.microsoft.com/office/word/2012/wordml" xmlns:w16cex="http://schemas.microsoft.com/office/word/2018/wordml/cex" xmlns:w16cid="http://schemas.microsoft.com/office/word/2016/wordml/cid" xmlns:w16="http://schemas.microsoft.com/office/word/2018/wordml" xmlns:w16se="http://schemas.microsoft.com/office/word/2015/wordml/symex" xmlns:wpg="http://schemas.microsoft.com/office/word/2010/wordprocessingGroup" xmlns:wpi="http://schemas.microsoft.com/office/word/2010/wordprocessingInk" xmlns:wne="http://schemas.microsoft.com/office/word/2006/wordml" xmlns:wps="http://schemas.microsoft.com/office/word/2010/wordprocessingShape" mc:Ignorable="w14 w15 w16se w16cid w16 w16cex wp14">
+<w:footnotes xmlns:wpc="http://schemas.microsoft.com/office/word/2010/wordprocessingCanvas" xmlns:mc="http://schemas.openxmlformats.org/markup-compatibility/2006" xmlns:o="urn:schemas-microsoft-com:office:office" xmlns:r="http://schemas.openxmlformats.org/officeDocument/2006/relationships" xmlns:m="http://schemas.openxmlformats.org/officeDocument/2006/math" xmlns:v="urn:schemas-microsoft-com:vml" xmlns:wp14="http://schemas.microsoft.com/office/word/2010/wordprocessingDrawing" xmlns:wp="http://schemas.openxmlformats.org/drawingml/2006/wordprocessingDrawing" xmlns:w10="urn:schemas-microsoft-com:office:word" xmlns:w="http://schemas.openxmlformats.org/wordprocessingml/2006/main" xmlns:w14="http://schemas.microsoft.com/office/word/2010/wordml" xmlns:w15="http://schemas.microsoft.com/office/word/2012/wordml" xmlns:wpg="http://schemas.microsoft.com/office/word/2010/wordprocessingGroup" xmlns:wpi="http://schemas.microsoft.com/office/word/2010/wordprocessingInk" xmlns:wne="http://schemas.microsoft.com/office/word/2006/wordml" xmlns:wps="http://schemas.microsoft.com/office/word/2010/wordprocessingShape" mc:Ignorable="w14 w15 wp14">
   <w:footnote w:type="separator" w:id="-1">
     <w:p>
       <w:r>
@@ -7864,8 +7826,8 @@
 </file>
 
 <file path=word/numbering.xml><?xml version="1.0" encoding="utf-8"?>
-<w:numbering xmlns:wpc="http://schemas.microsoft.com/office/word/2010/wordprocessingCanvas" xmlns:cx="http://schemas.microsoft.com/office/drawing/2014/chartex" xmlns:cx1="http://schemas.microsoft.com/office/drawing/2015/9/8/chartex" xmlns:cx2="http://schemas.microsoft.com/office/drawing/2015/10/21/chartex" xmlns:cx3="http://schemas.microsoft.com/office/drawing/2016/5/9/chartex" xmlns:cx4="http://schemas.microsoft.com/office/drawing/2016/5/10/chartex" xmlns:cx5="http://schemas.microsoft.com/office/drawing/2016/5/11/chartex" xmlns:cx6="http://schemas.microsoft.com/office/drawing/2016/5/12/chartex" xmlns:cx7="http://schemas.microsoft.com/office/drawing/2016/5/13/chartex" xmlns:cx8="http://schemas.microsoft.com/office/drawing/2016/5/14/chartex" xmlns:mc="http://schemas.openxmlformats.org/markup-compatibility/2006" xmlns:aink="http://schemas.microsoft.com/office/drawing/2016/ink" xmlns:am3d="http://schemas.microsoft.com/office/drawing/2017/model3d" xmlns:o="urn:schemas-microsoft-com:office:office" xmlns:r="http://schemas.openxmlformats.org/officeDocument/2006/relationships" xmlns:m="http://schemas.openxmlformats.org/officeDocument/2006/math" xmlns:v="urn:schemas-microsoft-com:vml" xmlns:wp14="http://schemas.microsoft.com/office/word/2010/wordprocessingDrawing" xmlns:wp="http://schemas.openxmlformats.org/drawingml/2006/wordprocessingDrawing" xmlns:w10="urn:schemas-microsoft-com:office:word" xmlns:w="http://schemas.openxmlformats.org/wordprocessingml/2006/main" xmlns:w14="http://schemas.microsoft.com/office/word/2010/wordml" xmlns:w15="http://schemas.microsoft.com/office/word/2012/wordml" xmlns:w16cex="http://schemas.microsoft.com/office/word/2018/wordml/cex" xmlns:w16cid="http://schemas.microsoft.com/office/word/2016/wordml/cid" xmlns:w16="http://schemas.microsoft.com/office/word/2018/wordml" xmlns:w16se="http://schemas.microsoft.com/office/word/2015/wordml/symex" xmlns:wpg="http://schemas.microsoft.com/office/word/2010/wordprocessingGroup" xmlns:wpi="http://schemas.microsoft.com/office/word/2010/wordprocessingInk" xmlns:wne="http://schemas.microsoft.com/office/word/2006/wordml" xmlns:wps="http://schemas.microsoft.com/office/word/2010/wordprocessingShape" mc:Ignorable="w14 w15 w16se w16cid w16 w16cex wp14">
-  <w:abstractNum w:abstractNumId="0" w15:restartNumberingAfterBreak="0">
+<w:numbering xmlns:wpc="http://schemas.microsoft.com/office/word/2010/wordprocessingCanvas" xmlns:mc="http://schemas.openxmlformats.org/markup-compatibility/2006" xmlns:o="urn:schemas-microsoft-com:office:office" xmlns:r="http://schemas.openxmlformats.org/officeDocument/2006/relationships" xmlns:m="http://schemas.openxmlformats.org/officeDocument/2006/math" xmlns:v="urn:schemas-microsoft-com:vml" xmlns:wp14="http://schemas.microsoft.com/office/word/2010/wordprocessingDrawing" xmlns:wp="http://schemas.openxmlformats.org/drawingml/2006/wordprocessingDrawing" xmlns:w10="urn:schemas-microsoft-com:office:word" xmlns:w="http://schemas.openxmlformats.org/wordprocessingml/2006/main" xmlns:w14="http://schemas.microsoft.com/office/word/2010/wordml" xmlns:w15="http://schemas.microsoft.com/office/word/2012/wordml" xmlns:wpg="http://schemas.microsoft.com/office/word/2010/wordprocessingGroup" xmlns:wpi="http://schemas.microsoft.com/office/word/2010/wordprocessingInk" xmlns:wne="http://schemas.microsoft.com/office/word/2006/wordml" xmlns:wps="http://schemas.microsoft.com/office/word/2010/wordprocessingShape" mc:Ignorable="w14 w15 wp14">
+  <w:abstractNum w:abstractNumId="0">
     <w:nsid w:val="040D0E0C"/>
     <w:multiLevelType w:val="hybridMultilevel"/>
     <w:tmpl w:val="1C0424E4"/>
@@ -7987,7 +7949,7 @@
       </w:rPr>
     </w:lvl>
   </w:abstractNum>
-  <w:abstractNum w:abstractNumId="1" w15:restartNumberingAfterBreak="0">
+  <w:abstractNum w:abstractNumId="1">
     <w:nsid w:val="1D352C94"/>
     <w:multiLevelType w:val="hybridMultilevel"/>
     <w:tmpl w:val="B3741774"/>
@@ -8104,7 +8066,7 @@
       </w:rPr>
     </w:lvl>
   </w:abstractNum>
-  <w:abstractNum w:abstractNumId="2" w15:restartNumberingAfterBreak="0">
+  <w:abstractNum w:abstractNumId="2">
     <w:nsid w:val="1F874342"/>
     <w:multiLevelType w:val="hybridMultilevel"/>
     <w:tmpl w:val="FBEAD016"/>
@@ -8218,7 +8180,7 @@
       </w:rPr>
     </w:lvl>
   </w:abstractNum>
-  <w:abstractNum w:abstractNumId="3" w15:restartNumberingAfterBreak="0">
+  <w:abstractNum w:abstractNumId="3">
     <w:nsid w:val="45B867F5"/>
     <w:multiLevelType w:val="hybridMultilevel"/>
     <w:tmpl w:val="C4EC290A"/>
@@ -8335,7 +8297,7 @@
       </w:rPr>
     </w:lvl>
   </w:abstractNum>
-  <w:abstractNum w:abstractNumId="4" w15:restartNumberingAfterBreak="0">
+  <w:abstractNum w:abstractNumId="4">
     <w:nsid w:val="4F292364"/>
     <w:multiLevelType w:val="hybridMultilevel"/>
     <w:tmpl w:val="CA408926"/>
@@ -8452,7 +8414,7 @@
       </w:rPr>
     </w:lvl>
   </w:abstractNum>
-  <w:abstractNum w:abstractNumId="5" w15:restartNumberingAfterBreak="0">
+  <w:abstractNum w:abstractNumId="5">
     <w:nsid w:val="70681E6F"/>
     <w:multiLevelType w:val="hybridMultilevel"/>
     <w:tmpl w:val="760038D4"/>
@@ -8591,7 +8553,7 @@
 </file>
 
 <file path=word/styles.xml><?xml version="1.0" encoding="utf-8"?>
-<w:styles xmlns:mc="http://schemas.openxmlformats.org/markup-compatibility/2006" xmlns:r="http://schemas.openxmlformats.org/officeDocument/2006/relationships" xmlns:w="http://schemas.openxmlformats.org/wordprocessingml/2006/main" xmlns:w14="http://schemas.microsoft.com/office/word/2010/wordml" xmlns:w15="http://schemas.microsoft.com/office/word/2012/wordml" xmlns:w16cex="http://schemas.microsoft.com/office/word/2018/wordml/cex" xmlns:w16cid="http://schemas.microsoft.com/office/word/2016/wordml/cid" xmlns:w16="http://schemas.microsoft.com/office/word/2018/wordml" xmlns:w16se="http://schemas.microsoft.com/office/word/2015/wordml/symex" mc:Ignorable="w14 w15 w16se w16cid w16 w16cex">
+<w:styles xmlns:mc="http://schemas.openxmlformats.org/markup-compatibility/2006" xmlns:r="http://schemas.openxmlformats.org/officeDocument/2006/relationships" xmlns:w="http://schemas.openxmlformats.org/wordprocessingml/2006/main" xmlns:w14="http://schemas.microsoft.com/office/word/2010/wordml" xmlns:w15="http://schemas.microsoft.com/office/word/2012/wordml" mc:Ignorable="w14 w15">
   <w:docDefaults>
     <w:rPrDefault>
       <w:rPr>
@@ -8607,7 +8569,7 @@
       </w:pPr>
     </w:pPrDefault>
   </w:docDefaults>
-  <w:latentStyles w:defLockedState="0" w:defUIPriority="99" w:defSemiHidden="0" w:defUnhideWhenUsed="0" w:defQFormat="0" w:count="376">
+  <w:latentStyles w:defLockedState="0" w:defUIPriority="99" w:defSemiHidden="0" w:defUnhideWhenUsed="0" w:defQFormat="0" w:count="371">
     <w:lsdException w:name="Normal" w:uiPriority="0" w:qFormat="1"/>
     <w:lsdException w:name="heading 1" w:uiPriority="9" w:qFormat="1"/>
     <w:lsdException w:name="heading 2" w:semiHidden="1" w:uiPriority="1" w:unhideWhenUsed="1" w:qFormat="1"/>
@@ -8713,6 +8675,7 @@
     <w:lsdException w:name="HTML Sample" w:semiHidden="1" w:unhideWhenUsed="1"/>
     <w:lsdException w:name="HTML Typewriter" w:semiHidden="1" w:unhideWhenUsed="1"/>
     <w:lsdException w:name="HTML Variable" w:semiHidden="1" w:unhideWhenUsed="1"/>
+    <w:lsdException w:name="Normal Table" w:semiHidden="1" w:unhideWhenUsed="1"/>
     <w:lsdException w:name="annotation subject" w:semiHidden="1" w:unhideWhenUsed="1"/>
     <w:lsdException w:name="No List" w:semiHidden="1" w:unhideWhenUsed="1"/>
     <w:lsdException w:name="Outline List 1" w:semiHidden="1" w:unhideWhenUsed="1"/>
@@ -8755,8 +8718,11 @@
     <w:lsdException w:name="Table Contemporary" w:semiHidden="1" w:unhideWhenUsed="1"/>
     <w:lsdException w:name="Table Elegant" w:semiHidden="1" w:unhideWhenUsed="1"/>
     <w:lsdException w:name="Table Professional" w:semiHidden="1" w:unhideWhenUsed="1"/>
+    <w:lsdException w:name="Table Subtle 1" w:semiHidden="1" w:unhideWhenUsed="1"/>
     <w:lsdException w:name="Table Subtle 2" w:semiHidden="1" w:unhideWhenUsed="1"/>
     <w:lsdException w:name="Table Web 1" w:semiHidden="1" w:unhideWhenUsed="1"/>
+    <w:lsdException w:name="Table Web 2" w:semiHidden="1" w:unhideWhenUsed="1"/>
+    <w:lsdException w:name="Table Web 3" w:semiHidden="1" w:unhideWhenUsed="1"/>
     <w:lsdException w:name="Balloon Text" w:semiHidden="1" w:unhideWhenUsed="1"/>
     <w:lsdException w:name="Table Grid" w:uiPriority="39"/>
     <w:lsdException w:name="Table Theme" w:semiHidden="1" w:unhideWhenUsed="1"/>
@@ -8975,11 +8941,6 @@
     <w:lsdException w:name="List Table 5 Dark Accent 6" w:uiPriority="50"/>
     <w:lsdException w:name="List Table 6 Colorful Accent 6" w:uiPriority="51"/>
     <w:lsdException w:name="List Table 7 Colorful Accent 6" w:uiPriority="52"/>
-    <w:lsdException w:name="Mention" w:semiHidden="1" w:unhideWhenUsed="1"/>
-    <w:lsdException w:name="Smart Hyperlink" w:semiHidden="1" w:unhideWhenUsed="1"/>
-    <w:lsdException w:name="Hashtag" w:semiHidden="1" w:unhideWhenUsed="1"/>
-    <w:lsdException w:name="Unresolved Mention" w:semiHidden="1" w:unhideWhenUsed="1"/>
-    <w:lsdException w:name="Smart Link" w:semiHidden="1" w:unhideWhenUsed="1"/>
   </w:latentStyles>
   <w:style w:type="paragraph" w:default="1" w:styleId="Normal">
     <w:name w:val="Normal"/>

</xml_diff>

<commit_message>
added get method in part 2
</commit_message>
<xml_diff>
--- a/Project.docx
+++ b/Project.docx
@@ -10,7 +10,6 @@
           <w:szCs w:val="40"/>
         </w:rPr>
       </w:pPr>
-      <w:bookmarkStart w:id="0" w:name="_GoBack"/>
       <w:r>
         <w:rPr>
           <w:color w:val="5B9BD5" w:themeColor="accent1"/>
@@ -1139,18 +1138,26 @@
         <w:spacing w:line="267" w:lineRule="exact"/>
         <w:rPr>
           <w:rFonts w:ascii="Times New Roman" w:hAnsi="Times New Roman"/>
-        </w:rPr>
-      </w:pPr>
-      <w:r>
+          <w:highlight w:val="yellow"/>
+        </w:rPr>
+      </w:pPr>
+      <w:r>
+        <w:rPr>
+          <w:highlight w:val="yellow"/>
+        </w:rPr>
         <w:t>Modify the constructor to set the new attributes to “zero” and to increment</w:t>
       </w:r>
       <w:r>
         <w:rPr>
           <w:spacing w:val="-10"/>
+          <w:highlight w:val="yellow"/>
         </w:rPr>
         <w:t xml:space="preserve"> </w:t>
       </w:r>
       <w:r>
+        <w:rPr>
+          <w:highlight w:val="yellow"/>
+        </w:rPr>
         <w:t>the</w:t>
       </w:r>
     </w:p>
@@ -1162,6 +1169,7 @@
       <w:r>
         <w:rPr>
           <w:i/>
+          <w:highlight w:val="yellow"/>
         </w:rPr>
         <w:lastRenderedPageBreak/>
         <w:t>numberOfPizzas</w:t>
@@ -1170,10 +1178,14 @@
       <w:r>
         <w:rPr>
           <w:i/>
+          <w:highlight w:val="yellow"/>
         </w:rPr>
         <w:t xml:space="preserve"> </w:t>
       </w:r>
       <w:r>
+        <w:rPr>
+          <w:highlight w:val="yellow"/>
+        </w:rPr>
         <w:t>attribute by one.</w:t>
       </w:r>
     </w:p>
@@ -1252,6 +1264,8 @@
           <w:rFonts w:ascii="Times New Roman" w:hAnsi="Times New Roman"/>
         </w:rPr>
       </w:pPr>
+      <w:bookmarkStart w:id="0" w:name="_GoBack"/>
+      <w:bookmarkEnd w:id="0"/>
       <w:r>
         <w:t xml:space="preserve">Add an accessor method for the </w:t>
       </w:r>
@@ -7753,7 +7767,6 @@
       <w:r>
         <w:t xml:space="preserve"> of final mark</w:t>
       </w:r>
-      <w:bookmarkEnd w:id="0"/>
     </w:p>
     <w:sectPr>
       <w:footerReference w:type="default" r:id="rId18"/>

</xml_diff>